<commit_message>
finalized report for lab 1
</commit_message>
<xml_diff>
--- a/1/report.docx
+++ b/1/report.docx
@@ -10,7 +10,6 @@
       </w:pPr>
       <w:r>
         <w:rPr>
-          <w:rStyle w:val="markedcontent"/>
           <w:rtl w:val="0"/>
           <w:lang w:val="ru-RU"/>
         </w:rPr>
@@ -32,7 +31,6 @@
       </w:pPr>
       <w:r>
         <w:rPr>
-          <w:rStyle w:val="markedcontent"/>
           <w:rtl w:val="0"/>
           <w:lang w:val="ru-RU"/>
         </w:rPr>
@@ -129,7 +127,6 @@
       </w:pPr>
       <w:r>
         <w:rPr>
-          <w:rStyle w:val="markedcontent"/>
           <w:rtl w:val="0"/>
           <w:lang w:val="ru-RU"/>
         </w:rPr>
@@ -137,7 +134,6 @@
       </w:r>
       <w:r>
         <w:rPr>
-          <w:rStyle w:val="markedcontent"/>
           <w:rtl w:val="0"/>
           <w:lang w:val="ru-RU"/>
         </w:rPr>
@@ -145,7 +141,6 @@
       </w:r>
       <w:r>
         <w:rPr>
-          <w:rStyle w:val="markedcontent"/>
           <w:rtl w:val="0"/>
           <w:lang w:val="ru-RU"/>
         </w:rPr>
@@ -160,7 +155,6 @@
       </w:pPr>
       <w:r>
         <w:rPr>
-          <w:rStyle w:val="markedcontent"/>
           <w:rtl w:val="0"/>
           <w:lang w:val="ru-RU"/>
         </w:rPr>
@@ -179,7 +173,7 @@
             </w14:solidFill>
           </w14:textFill>
         </w:rPr>
-        <w:t>номер варианта</w:t>
+        <w:t>5</w:t>
       </w:r>
     </w:p>
     <w:p>
@@ -225,7 +219,6 @@
       </w:pPr>
       <w:r>
         <w:rPr>
-          <w:rStyle w:val="markedcontent"/>
           <w:rtl w:val="0"/>
           <w:lang w:val="ru-RU"/>
         </w:rPr>
@@ -233,7 +226,6 @@
       </w:r>
       <w:r>
         <w:rPr>
-          <w:rStyle w:val="markedcontent"/>
           <w:rtl w:val="0"/>
           <w:lang w:val="ru-RU"/>
         </w:rPr>
@@ -248,7 +240,6 @@
       </w:pPr>
       <w:r>
         <w:rPr>
-          <w:rStyle w:val="markedcontent"/>
           <w:rtl w:val="0"/>
           <w:lang w:val="ru-RU"/>
         </w:rPr>
@@ -260,18 +251,17 @@
           <w:color w:val="ff0000"/>
           <w:u w:color="ff0000"/>
           <w:rtl w:val="0"/>
-          <w:lang w:val="ru-RU"/>
+          <w:lang w:val="en-US"/>
           <w14:textFill>
             <w14:solidFill>
               <w14:srgbClr w14:val="FF0000"/>
             </w14:solidFill>
           </w14:textFill>
         </w:rPr>
-        <w:t>группа</w:t>
-      </w:r>
-      <w:r>
-        <w:rPr>
-          <w:rStyle w:val="markedcontent"/>
+        <w:t>421702</w:t>
+      </w:r>
+      <w:r>
+        <w:rPr>
           <w:rtl w:val="0"/>
           <w:lang w:val="ru-RU"/>
         </w:rPr>
@@ -290,7 +280,7 @@
             </w14:solidFill>
           </w14:textFill>
         </w:rPr>
-        <w:t>Фамилия И</w:t>
+        <w:t>Вашкевич</w:t>
       </w:r>
       <w:r>
         <w:rPr>
@@ -305,7 +295,7 @@
             </w14:solidFill>
           </w14:textFill>
         </w:rPr>
-        <w:t>.</w:t>
+        <w:t xml:space="preserve"> </w:t>
       </w:r>
       <w:r>
         <w:rPr>
@@ -320,7 +310,7 @@
             </w14:solidFill>
           </w14:textFill>
         </w:rPr>
-        <w:t>О</w:t>
+        <w:t>М</w:t>
       </w:r>
       <w:r>
         <w:rPr>
@@ -337,6 +327,36 @@
         </w:rPr>
         <w:t>.</w:t>
       </w:r>
+      <w:r>
+        <w:rPr>
+          <w:outline w:val="0"/>
+          <w:color w:val="ff0000"/>
+          <w:u w:color="ff0000"/>
+          <w:rtl w:val="0"/>
+          <w:lang w:val="ru-RU"/>
+          <w14:textFill>
+            <w14:solidFill>
+              <w14:srgbClr w14:val="FF0000"/>
+            </w14:solidFill>
+          </w14:textFill>
+        </w:rPr>
+        <w:t>В</w:t>
+      </w:r>
+      <w:r>
+        <w:rPr>
+          <w:outline w:val="0"/>
+          <w:color w:val="ff0000"/>
+          <w:u w:color="ff0000"/>
+          <w:rtl w:val="0"/>
+          <w:lang w:val="ru-RU"/>
+          <w14:textFill>
+            <w14:solidFill>
+              <w14:srgbClr w14:val="FF0000"/>
+            </w14:solidFill>
+          </w14:textFill>
+        </w:rPr>
+        <w:t>.</w:t>
+      </w:r>
     </w:p>
     <w:p>
       <w:pPr>
@@ -353,7 +373,6 @@
       </w:pPr>
       <w:r>
         <w:rPr>
-          <w:rStyle w:val="markedcontent"/>
           <w:rtl w:val="0"/>
           <w:lang w:val="ru-RU"/>
         </w:rPr>
@@ -361,7 +380,6 @@
       </w:r>
       <w:r>
         <w:rPr>
-          <w:rStyle w:val="markedcontent"/>
           <w:rtl w:val="0"/>
           <w:lang w:val="ru-RU"/>
         </w:rPr>
@@ -376,7 +394,6 @@
       </w:pPr>
       <w:r>
         <w:rPr>
-          <w:rStyle w:val="markedcontent"/>
           <w:rtl w:val="0"/>
           <w:lang w:val="ru-RU"/>
         </w:rPr>
@@ -384,7 +401,6 @@
       </w:r>
       <w:r>
         <w:rPr>
-          <w:rStyle w:val="markedcontent"/>
           <w:rtl w:val="0"/>
           <w:lang w:val="ru-RU"/>
         </w:rPr>
@@ -392,7 +408,6 @@
       </w:r>
       <w:r>
         <w:rPr>
-          <w:rStyle w:val="markedcontent"/>
           <w:rtl w:val="0"/>
           <w:lang w:val="ru-RU"/>
         </w:rPr>
@@ -400,7 +415,6 @@
       </w:r>
       <w:r>
         <w:rPr>
-          <w:rStyle w:val="markedcontent"/>
           <w:rtl w:val="0"/>
           <w:lang w:val="ru-RU"/>
         </w:rPr>
@@ -408,7 +422,6 @@
       </w:r>
       <w:r>
         <w:rPr>
-          <w:rStyle w:val="markedcontent"/>
           <w:rtl w:val="0"/>
           <w:lang w:val="ru-RU"/>
         </w:rPr>
@@ -416,7 +429,6 @@
       </w:r>
       <w:r>
         <w:rPr>
-          <w:rStyle w:val="markedcontent"/>
           <w:rtl w:val="0"/>
           <w:lang w:val="ru-RU"/>
         </w:rPr>
@@ -473,7 +485,6 @@
       </w:pPr>
       <w:r>
         <w:rPr>
-          <w:rStyle w:val="markedcontent"/>
           <w:rtl w:val="0"/>
           <w:lang w:val="ru-RU"/>
         </w:rPr>
@@ -488,7 +499,6 @@
       </w:pPr>
       <w:r>
         <w:rPr>
-          <w:rStyle w:val="markedcontent"/>
           <w:rtl w:val="0"/>
           <w:lang w:val="ru-RU"/>
         </w:rPr>
@@ -512,24 +522,125 @@
       </w:pPr>
       <w:r>
         <w:rPr>
+          <w:rtl w:val="0"/>
+          <w:lang w:val="ru-RU"/>
+        </w:rPr>
+        <w:t>Цель работы</w:t>
+      </w:r>
+    </w:p>
+    <w:p>
+      <w:pPr>
+        <w:pStyle w:val="Отчет"/>
+      </w:pPr>
+      <w:r>
+        <w:rPr>
+          <w:rtl w:val="0"/>
+          <w:lang w:val="ru-RU"/>
+        </w:rPr>
+        <w:t>Цель работы</w:t>
+      </w:r>
+      <w:r>
+        <w:rPr>
+          <w:rtl w:val="0"/>
+          <w:lang w:val="ru-RU"/>
+        </w:rPr>
+        <w:t xml:space="preserve">: </w:t>
+      </w:r>
+      <w:r>
+        <w:rPr>
+          <w:rtl w:val="0"/>
+          <w:lang w:val="ru-RU"/>
+        </w:rPr>
+        <w:t>изучить правила составления текстов программ</w:t>
+      </w:r>
+      <w:r>
+        <w:rPr>
+          <w:rtl w:val="0"/>
+          <w:lang w:val="ru-RU"/>
+        </w:rPr>
+        <w:t xml:space="preserve">, </w:t>
+      </w:r>
+      <w:r>
+        <w:rPr>
+          <w:rtl w:val="0"/>
+          <w:lang w:val="ru-RU"/>
+        </w:rPr>
+        <w:t>научиться реализовывать линейные алгоритмы</w:t>
+      </w:r>
+      <w:r>
+        <w:rPr>
+          <w:rtl w:val="0"/>
+          <w:lang w:val="ru-RU"/>
+        </w:rPr>
+        <w:t xml:space="preserve">; </w:t>
+      </w:r>
+      <w:r>
+        <w:rPr>
+          <w:rtl w:val="0"/>
+          <w:lang w:val="ru-RU"/>
+        </w:rPr>
+        <w:t>написать и отладить программу</w:t>
+      </w:r>
+      <w:r>
+        <w:rPr>
+          <w:rtl w:val="0"/>
+          <w:lang w:val="ru-RU"/>
+        </w:rPr>
+        <w:t xml:space="preserve">, </w:t>
+      </w:r>
+      <w:r>
+        <w:rPr>
+          <w:rtl w:val="0"/>
+          <w:lang w:val="ru-RU"/>
+        </w:rPr>
+        <w:t>реализующую линейный алгоритм</w:t>
+      </w:r>
+      <w:r>
+        <w:rPr>
+          <w:rtl w:val="0"/>
+          <w:lang w:val="ru-RU"/>
+        </w:rPr>
+        <w:t>.</w:t>
+      </w:r>
+    </w:p>
+    <w:p>
+      <w:pPr>
+        <w:pStyle w:val="Заголовок A"/>
+      </w:pPr>
+      <w:r>
+        <w:rPr>
+          <w:rtl w:val="0"/>
+          <w:lang w:val="ru-RU"/>
+        </w:rPr>
+        <w:t>Задание</w:t>
+      </w:r>
+    </w:p>
+    <w:p>
+      <w:pPr>
+        <w:pStyle w:val="Отчет"/>
+      </w:pPr>
+      <w:r>
+        <w:rPr>
           <w:rStyle w:val="markedcontent"/>
           <w:rtl w:val="0"/>
           <w:lang w:val="ru-RU"/>
         </w:rPr>
-        <w:t>Цель работы</w:t>
-      </w:r>
-    </w:p>
-    <w:p>
-      <w:pPr>
-        <w:pStyle w:val="Отчет"/>
-      </w:pPr>
+        <w:t>Задание</w:t>
+      </w:r>
       <w:r>
         <w:rPr>
           <w:rStyle w:val="markedcontent"/>
           <w:rtl w:val="0"/>
           <w:lang w:val="ru-RU"/>
         </w:rPr>
-        <w:t>Цель работы</w:t>
+        <w:t>:</w:t>
+      </w:r>
+      <w:r>
+        <w:rPr>
+          <w:rtl w:val="0"/>
+          <w:lang w:val="en-US"/>
+        </w:rPr>
+        <w:t xml:space="preserve"> </w:t>
       </w:r>
       <w:r>
         <w:rPr>
@@ -537,7 +648,7 @@
           <w:rtl w:val="0"/>
           <w:lang w:val="ru-RU"/>
         </w:rPr>
-        <w:t xml:space="preserve">: </w:t>
+        <w:t>составить программу для расчета заданного значения функции</w:t>
       </w:r>
       <w:r>
         <w:rPr>
@@ -545,131 +656,23 @@
           <w:rtl w:val="0"/>
           <w:lang w:val="ru-RU"/>
         </w:rPr>
-        <w:t>изучить правила составления текстов программ</w:t>
+        <w:t>.</w:t>
       </w:r>
       <w:r>
         <w:rPr>
           <w:rStyle w:val="markedcontent"/>
-          <w:rtl w:val="0"/>
-          <w:lang w:val="ru-RU"/>
-        </w:rPr>
-        <w:t xml:space="preserve">, </w:t>
-      </w:r>
-      <w:r>
-        <w:rPr>
-          <w:rStyle w:val="markedcontent"/>
-          <w:rtl w:val="0"/>
-          <w:lang w:val="ru-RU"/>
-        </w:rPr>
-        <w:t>научиться реализовывать линейные алгоритмы</w:t>
-      </w:r>
-      <w:r>
-        <w:rPr>
-          <w:rStyle w:val="markedcontent"/>
-          <w:rtl w:val="0"/>
-          <w:lang w:val="ru-RU"/>
-        </w:rPr>
-        <w:t xml:space="preserve">; </w:t>
-      </w:r>
-      <w:r>
-        <w:rPr>
-          <w:rStyle w:val="markedcontent"/>
-          <w:rtl w:val="0"/>
-          <w:lang w:val="ru-RU"/>
-        </w:rPr>
-        <w:t>написать и отладить программу</w:t>
-      </w:r>
-      <w:r>
-        <w:rPr>
-          <w:rStyle w:val="markedcontent"/>
-          <w:rtl w:val="0"/>
-          <w:lang w:val="ru-RU"/>
-        </w:rPr>
-        <w:t xml:space="preserve">, </w:t>
-      </w:r>
-      <w:r>
-        <w:rPr>
-          <w:rStyle w:val="markedcontent"/>
-          <w:rtl w:val="0"/>
-          <w:lang w:val="ru-RU"/>
-        </w:rPr>
-        <w:t>реализующую линейный алгоритм</w:t>
-      </w:r>
-      <w:r>
-        <w:rPr>
-          <w:rStyle w:val="markedcontent"/>
-          <w:rtl w:val="0"/>
-          <w:lang w:val="ru-RU"/>
-        </w:rPr>
-        <w:t>.</w:t>
-      </w:r>
-    </w:p>
-    <w:p>
-      <w:pPr>
-        <w:pStyle w:val="Заголовок A"/>
-      </w:pPr>
-      <w:r>
-        <w:rPr>
-          <w:rStyle w:val="markedcontent"/>
-          <w:rtl w:val="0"/>
-          <w:lang w:val="ru-RU"/>
-        </w:rPr>
-        <w:t>Задание</w:t>
-      </w:r>
-    </w:p>
-    <w:p>
-      <w:pPr>
-        <w:pStyle w:val="Отчет"/>
-      </w:pPr>
-      <w:r>
-        <w:rPr>
-          <w:rtl w:val="0"/>
-          <w:lang w:val="ru-RU"/>
-        </w:rPr>
-        <w:t>Задание</w:t>
-      </w:r>
-      <w:r>
-        <w:rPr>
-          <w:rtl w:val="0"/>
-          <w:lang w:val="ru-RU"/>
-        </w:rPr>
-        <w:t>:</w:t>
-      </w:r>
-      <w:r>
-        <w:rPr>
-          <w:rtl w:val="0"/>
-          <w:lang w:val="en-US"/>
-        </w:rPr>
-        <w:t xml:space="preserve"> </w:t>
-      </w:r>
-      <w:r>
-        <w:rPr>
-          <w:rtl w:val="0"/>
-          <w:lang w:val="ru-RU"/>
-        </w:rPr>
-        <w:t>составить программу для расчета заданного значения функции</w:t>
-      </w:r>
-      <w:r>
-        <w:rPr>
-          <w:rtl w:val="0"/>
-          <w:lang w:val="ru-RU"/>
-        </w:rPr>
-        <w:t>.</w:t>
-      </w:r>
-      <w:r>
-        <w:rPr>
           <w:lang w:val="ru-RU"/>
         </w:rPr>
         <w:drawing xmlns:a="http://schemas.openxmlformats.org/drawingml/2006/main">
           <wp:anchor distT="152400" distB="152400" distL="152400" distR="152400" simplePos="0" relativeHeight="251659264" behindDoc="0" locked="0" layoutInCell="1" allowOverlap="1">
             <wp:simplePos x="0" y="0"/>
-            <wp:positionH relativeFrom="margin">
-              <wp:posOffset>-154305</wp:posOffset>
+            <wp:positionH relativeFrom="page">
+              <wp:posOffset>925830</wp:posOffset>
             </wp:positionH>
             <wp:positionV relativeFrom="line">
               <wp:posOffset>210018</wp:posOffset>
             </wp:positionV>
-            <wp:extent cx="5935980" cy="532464"/>
+            <wp:extent cx="5935980" cy="532465"/>
             <wp:effectExtent l="0" t="0" r="0" b="0"/>
             <wp:wrapThrough wrapText="bothSides" distL="152400" distR="152400">
               <wp:wrapPolygon edited="1">
@@ -702,7 +705,7 @@
                   <pic:spPr>
                     <a:xfrm>
                       <a:off x="0" y="0"/>
-                      <a:ext cx="5935980" cy="532464"/>
+                      <a:ext cx="5935980" cy="532465"/>
                     </a:xfrm>
                     <a:prstGeom prst="rect">
                       <a:avLst/>
@@ -723,13 +726,9 @@
     <w:p>
       <w:pPr>
         <w:pStyle w:val="Заголовок A"/>
-        <w:rPr>
-          <w:rStyle w:val="markedcontent"/>
-        </w:rPr>
-      </w:pPr>
-      <w:r>
-        <w:rPr>
-          <w:rStyle w:val="markedcontent"/>
+      </w:pPr>
+      <w:r>
+        <w:rPr>
           <w:rtl w:val="0"/>
           <w:lang w:val="ru-RU"/>
         </w:rPr>
@@ -739,13 +738,9 @@
     <w:p>
       <w:pPr>
         <w:pStyle w:val="Код"/>
-        <w:rPr>
-          <w:rStyle w:val="markedcontent"/>
-        </w:rPr>
-      </w:pPr>
-      <w:r>
-        <w:rPr>
-          <w:rStyle w:val="markedcontent"/>
+      </w:pPr>
+      <w:r>
+        <w:rPr>
           <w:rtl w:val="0"/>
           <w:lang w:val="ru-RU"/>
         </w:rPr>
@@ -755,13 +750,9 @@
     <w:p>
       <w:pPr>
         <w:pStyle w:val="Код"/>
-        <w:rPr>
-          <w:rStyle w:val="markedcontent"/>
-        </w:rPr>
-      </w:pPr>
-      <w:r>
-        <w:rPr>
-          <w:rStyle w:val="markedcontent"/>
+      </w:pPr>
+      <w:r>
+        <w:rPr>
           <w:rtl w:val="0"/>
           <w:lang w:val="ru-RU"/>
         </w:rPr>
@@ -769,7 +760,6 @@
       </w:r>
       <w:r>
         <w:rPr>
-          <w:rStyle w:val="markedcontent"/>
           <w:rtl w:val="0"/>
           <w:lang w:val="ru-RU"/>
         </w:rPr>
@@ -777,7 +767,6 @@
       </w:r>
       <w:r>
         <w:rPr>
-          <w:rStyle w:val="markedcontent"/>
           <w:rtl w:val="0"/>
           <w:lang w:val="ru-RU"/>
         </w:rPr>
@@ -787,13 +776,9 @@
     <w:p>
       <w:pPr>
         <w:pStyle w:val="Код"/>
-        <w:rPr>
-          <w:rStyle w:val="markedcontent"/>
-        </w:rPr>
-      </w:pPr>
-      <w:r>
-        <w:rPr>
-          <w:rStyle w:val="markedcontent"/>
+      </w:pPr>
+      <w:r>
+        <w:rPr>
           <w:rtl w:val="0"/>
           <w:lang w:val="ru-RU"/>
         </w:rPr>
@@ -801,7 +786,6 @@
       </w:r>
       <w:r>
         <w:rPr>
-          <w:rStyle w:val="markedcontent"/>
           <w:rtl w:val="0"/>
           <w:lang w:val="ru-RU"/>
         </w:rPr>
@@ -809,7 +793,6 @@
       </w:r>
       <w:r>
         <w:rPr>
-          <w:rStyle w:val="markedcontent"/>
           <w:rtl w:val="0"/>
           <w:lang w:val="ru-RU"/>
         </w:rPr>
@@ -817,7 +800,6 @@
       </w:r>
       <w:r>
         <w:rPr>
-          <w:rStyle w:val="markedcontent"/>
           <w:rtl w:val="0"/>
           <w:lang w:val="ru-RU"/>
         </w:rPr>
@@ -827,13 +809,9 @@
     <w:p>
       <w:pPr>
         <w:pStyle w:val="Код"/>
-        <w:rPr>
-          <w:rStyle w:val="markedcontent"/>
-        </w:rPr>
-      </w:pPr>
-      <w:r>
-        <w:rPr>
-          <w:rStyle w:val="markedcontent"/>
+      </w:pPr>
+      <w:r>
+        <w:rPr>
           <w:rtl w:val="0"/>
           <w:lang w:val="ru-RU"/>
         </w:rPr>
@@ -843,21 +821,14 @@
     <w:p>
       <w:pPr>
         <w:pStyle w:val="Код"/>
-        <w:rPr>
-          <w:rStyle w:val="markedcontent"/>
-        </w:rPr>
-      </w:pPr>
-    </w:p>
-    <w:p>
-      <w:pPr>
-        <w:pStyle w:val="Код"/>
-        <w:rPr>
-          <w:rStyle w:val="markedcontent"/>
-        </w:rPr>
-      </w:pPr>
-      <w:r>
-        <w:rPr>
-          <w:rStyle w:val="markedcontent"/>
+      </w:pPr>
+    </w:p>
+    <w:p>
+      <w:pPr>
+        <w:pStyle w:val="Код"/>
+      </w:pPr>
+      <w:r>
+        <w:rPr>
           <w:rtl w:val="0"/>
           <w:lang w:val="ru-RU"/>
         </w:rPr>
@@ -867,13 +838,9 @@
     <w:p>
       <w:pPr>
         <w:pStyle w:val="Код"/>
-        <w:rPr>
-          <w:rStyle w:val="markedcontent"/>
-        </w:rPr>
-      </w:pPr>
-      <w:r>
-        <w:rPr>
-          <w:rStyle w:val="markedcontent"/>
+      </w:pPr>
+      <w:r>
+        <w:rPr>
           <w:rtl w:val="0"/>
           <w:lang w:val="ru-RU"/>
         </w:rPr>
@@ -883,13 +850,9 @@
     <w:p>
       <w:pPr>
         <w:pStyle w:val="Код"/>
-        <w:rPr>
-          <w:rStyle w:val="markedcontent"/>
-        </w:rPr>
-      </w:pPr>
-      <w:r>
-        <w:rPr>
-          <w:rStyle w:val="markedcontent"/>
+      </w:pPr>
+      <w:r>
+        <w:rPr>
           <w:rtl w:val="0"/>
           <w:lang w:val="ru-RU"/>
         </w:rPr>
@@ -899,13 +862,9 @@
     <w:p>
       <w:pPr>
         <w:pStyle w:val="Код"/>
-        <w:rPr>
-          <w:rStyle w:val="markedcontent"/>
-        </w:rPr>
-      </w:pPr>
-      <w:r>
-        <w:rPr>
-          <w:rStyle w:val="markedcontent"/>
+      </w:pPr>
+      <w:r>
+        <w:rPr>
           <w:rtl w:val="0"/>
           <w:lang w:val="ru-RU"/>
         </w:rPr>
@@ -915,21 +874,14 @@
     <w:p>
       <w:pPr>
         <w:pStyle w:val="Код"/>
-        <w:rPr>
-          <w:rStyle w:val="markedcontent"/>
-        </w:rPr>
-      </w:pPr>
-    </w:p>
-    <w:p>
-      <w:pPr>
-        <w:pStyle w:val="Код"/>
-        <w:rPr>
-          <w:rStyle w:val="markedcontent"/>
-        </w:rPr>
-      </w:pPr>
-      <w:r>
-        <w:rPr>
-          <w:rStyle w:val="markedcontent"/>
+      </w:pPr>
+    </w:p>
+    <w:p>
+      <w:pPr>
+        <w:pStyle w:val="Код"/>
+      </w:pPr>
+      <w:r>
+        <w:rPr>
           <w:rtl w:val="0"/>
           <w:lang w:val="ru-RU"/>
         </w:rPr>
@@ -939,13 +891,9 @@
     <w:p>
       <w:pPr>
         <w:pStyle w:val="Код"/>
-        <w:rPr>
-          <w:rStyle w:val="markedcontent"/>
-        </w:rPr>
-      </w:pPr>
-      <w:r>
-        <w:rPr>
-          <w:rStyle w:val="markedcontent"/>
+      </w:pPr>
+      <w:r>
+        <w:rPr>
           <w:rtl w:val="0"/>
           <w:lang w:val="ru-RU"/>
         </w:rPr>
@@ -955,13 +903,9 @@
     <w:p>
       <w:pPr>
         <w:pStyle w:val="Код"/>
-        <w:rPr>
-          <w:rStyle w:val="markedcontent"/>
-        </w:rPr>
-      </w:pPr>
-      <w:r>
-        <w:rPr>
-          <w:rStyle w:val="markedcontent"/>
+      </w:pPr>
+      <w:r>
+        <w:rPr>
           <w:rtl w:val="0"/>
           <w:lang w:val="ru-RU"/>
         </w:rPr>
@@ -971,13 +915,9 @@
     <w:p>
       <w:pPr>
         <w:pStyle w:val="Код"/>
-        <w:rPr>
-          <w:rStyle w:val="markedcontent"/>
-        </w:rPr>
-      </w:pPr>
-      <w:r>
-        <w:rPr>
-          <w:rStyle w:val="markedcontent"/>
+      </w:pPr>
+      <w:r>
+        <w:rPr>
           <w:rtl w:val="0"/>
           <w:lang w:val="ru-RU"/>
         </w:rPr>
@@ -987,13 +927,9 @@
     <w:p>
       <w:pPr>
         <w:pStyle w:val="Код"/>
-        <w:rPr>
-          <w:rStyle w:val="markedcontent"/>
-        </w:rPr>
-      </w:pPr>
-      <w:r>
-        <w:rPr>
-          <w:rStyle w:val="markedcontent"/>
+      </w:pPr>
+      <w:r>
+        <w:rPr>
           <w:rtl w:val="0"/>
           <w:lang w:val="ru-RU"/>
         </w:rPr>
@@ -1003,21 +939,14 @@
     <w:p>
       <w:pPr>
         <w:pStyle w:val="Код"/>
-        <w:rPr>
-          <w:rStyle w:val="markedcontent"/>
-        </w:rPr>
-      </w:pPr>
-    </w:p>
-    <w:p>
-      <w:pPr>
-        <w:pStyle w:val="Код"/>
-        <w:rPr>
-          <w:rStyle w:val="markedcontent"/>
-        </w:rPr>
-      </w:pPr>
-      <w:r>
-        <w:rPr>
-          <w:rStyle w:val="markedcontent"/>
+      </w:pPr>
+    </w:p>
+    <w:p>
+      <w:pPr>
+        <w:pStyle w:val="Код"/>
+      </w:pPr>
+      <w:r>
+        <w:rPr>
           <w:rtl w:val="0"/>
           <w:lang w:val="ru-RU"/>
         </w:rPr>
@@ -1027,13 +956,9 @@
     <w:p>
       <w:pPr>
         <w:pStyle w:val="Код"/>
-        <w:rPr>
-          <w:rStyle w:val="markedcontent"/>
-        </w:rPr>
-      </w:pPr>
-      <w:r>
-        <w:rPr>
-          <w:rStyle w:val="markedcontent"/>
+      </w:pPr>
+      <w:r>
+        <w:rPr>
           <w:rtl w:val="0"/>
           <w:lang w:val="ru-RU"/>
         </w:rPr>
@@ -1043,13 +968,9 @@
     <w:p>
       <w:pPr>
         <w:pStyle w:val="Код"/>
-        <w:rPr>
-          <w:rStyle w:val="markedcontent"/>
-        </w:rPr>
-      </w:pPr>
-      <w:r>
-        <w:rPr>
-          <w:rStyle w:val="markedcontent"/>
+      </w:pPr>
+      <w:r>
+        <w:rPr>
           <w:rtl w:val="0"/>
           <w:lang w:val="ru-RU"/>
         </w:rPr>
@@ -1059,21 +980,14 @@
     <w:p>
       <w:pPr>
         <w:pStyle w:val="Код"/>
-        <w:rPr>
-          <w:rStyle w:val="markedcontent"/>
-        </w:rPr>
-      </w:pPr>
-    </w:p>
-    <w:p>
-      <w:pPr>
-        <w:pStyle w:val="Код"/>
-        <w:rPr>
-          <w:rStyle w:val="markedcontent"/>
-        </w:rPr>
-      </w:pPr>
-      <w:r>
-        <w:rPr>
-          <w:rStyle w:val="markedcontent"/>
+      </w:pPr>
+    </w:p>
+    <w:p>
+      <w:pPr>
+        <w:pStyle w:val="Код"/>
+      </w:pPr>
+      <w:r>
+        <w:rPr>
           <w:rtl w:val="0"/>
           <w:lang w:val="ru-RU"/>
         </w:rPr>
@@ -1083,13 +997,9 @@
     <w:p>
       <w:pPr>
         <w:pStyle w:val="Код"/>
-        <w:rPr>
-          <w:rStyle w:val="markedcontent"/>
-        </w:rPr>
-      </w:pPr>
-      <w:r>
-        <w:rPr>
-          <w:rStyle w:val="markedcontent"/>
+      </w:pPr>
+      <w:r>
+        <w:rPr>
           <w:rtl w:val="0"/>
           <w:lang w:val="ru-RU"/>
         </w:rPr>
@@ -1099,13 +1009,9 @@
     <w:p>
       <w:pPr>
         <w:pStyle w:val="Код"/>
-        <w:rPr>
-          <w:rStyle w:val="markedcontent"/>
-        </w:rPr>
-      </w:pPr>
-      <w:r>
-        <w:rPr>
-          <w:rStyle w:val="markedcontent"/>
+      </w:pPr>
+      <w:r>
+        <w:rPr>
           <w:rtl w:val="0"/>
           <w:lang w:val="ru-RU"/>
         </w:rPr>
@@ -1115,13 +1021,9 @@
     <w:p>
       <w:pPr>
         <w:pStyle w:val="Код"/>
-        <w:rPr>
-          <w:rStyle w:val="markedcontent"/>
-        </w:rPr>
-      </w:pPr>
-      <w:r>
-        <w:rPr>
-          <w:rStyle w:val="markedcontent"/>
+      </w:pPr>
+      <w:r>
+        <w:rPr>
           <w:rtl w:val="0"/>
           <w:lang w:val="ru-RU"/>
         </w:rPr>
@@ -1129,7 +1031,6 @@
       </w:r>
       <w:r>
         <w:rPr>
-          <w:rStyle w:val="markedcontent"/>
           <w:rtl w:val="0"/>
           <w:lang w:val="ru-RU"/>
         </w:rPr>
@@ -1137,7 +1038,6 @@
       </w:r>
       <w:r>
         <w:rPr>
-          <w:rStyle w:val="markedcontent"/>
           <w:rtl w:val="0"/>
           <w:lang w:val="ru-RU"/>
         </w:rPr>
@@ -1147,13 +1047,9 @@
     <w:p>
       <w:pPr>
         <w:pStyle w:val="Код"/>
-        <w:rPr>
-          <w:rStyle w:val="markedcontent"/>
-        </w:rPr>
-      </w:pPr>
-      <w:r>
-        <w:rPr>
-          <w:rStyle w:val="markedcontent"/>
+      </w:pPr>
+      <w:r>
+        <w:rPr>
           <w:rtl w:val="0"/>
           <w:lang w:val="ru-RU"/>
         </w:rPr>
@@ -1163,21 +1059,14 @@
     <w:p>
       <w:pPr>
         <w:pStyle w:val="Код"/>
-        <w:rPr>
-          <w:rStyle w:val="markedcontent"/>
-        </w:rPr>
-      </w:pPr>
-    </w:p>
-    <w:p>
-      <w:pPr>
-        <w:pStyle w:val="Код"/>
-        <w:rPr>
-          <w:rStyle w:val="markedcontent"/>
-        </w:rPr>
-      </w:pPr>
-      <w:r>
-        <w:rPr>
-          <w:rStyle w:val="markedcontent"/>
+      </w:pPr>
+    </w:p>
+    <w:p>
+      <w:pPr>
+        <w:pStyle w:val="Код"/>
+      </w:pPr>
+      <w:r>
+        <w:rPr>
           <w:rtl w:val="0"/>
           <w:lang w:val="ru-RU"/>
         </w:rPr>
@@ -1187,13 +1076,9 @@
     <w:p>
       <w:pPr>
         <w:pStyle w:val="Код"/>
-        <w:rPr>
-          <w:rStyle w:val="markedcontent"/>
-        </w:rPr>
-      </w:pPr>
-      <w:r>
-        <w:rPr>
-          <w:rStyle w:val="markedcontent"/>
+      </w:pPr>
+      <w:r>
+        <w:rPr>
           <w:rtl w:val="0"/>
           <w:lang w:val="ru-RU"/>
         </w:rPr>
@@ -1203,21 +1088,14 @@
     <w:p>
       <w:pPr>
         <w:pStyle w:val="Код"/>
-        <w:rPr>
-          <w:rStyle w:val="markedcontent"/>
-        </w:rPr>
-      </w:pPr>
-    </w:p>
-    <w:p>
-      <w:pPr>
-        <w:pStyle w:val="Код"/>
-        <w:rPr>
-          <w:rStyle w:val="markedcontent"/>
-        </w:rPr>
-      </w:pPr>
-      <w:r>
-        <w:rPr>
-          <w:rStyle w:val="markedcontent"/>
+      </w:pPr>
+    </w:p>
+    <w:p>
+      <w:pPr>
+        <w:pStyle w:val="Код"/>
+      </w:pPr>
+      <w:r>
+        <w:rPr>
           <w:rtl w:val="0"/>
           <w:lang w:val="ru-RU"/>
         </w:rPr>
@@ -1227,13 +1105,9 @@
     <w:p>
       <w:pPr>
         <w:pStyle w:val="Код"/>
-        <w:rPr>
-          <w:rStyle w:val="markedcontent"/>
-        </w:rPr>
-      </w:pPr>
-      <w:r>
-        <w:rPr>
-          <w:rStyle w:val="markedcontent"/>
+      </w:pPr>
+      <w:r>
+        <w:rPr>
           <w:rtl w:val="0"/>
           <w:lang w:val="ru-RU"/>
         </w:rPr>
@@ -1243,13 +1117,9 @@
     <w:p>
       <w:pPr>
         <w:pStyle w:val="Код"/>
-        <w:rPr>
-          <w:rStyle w:val="markedcontent"/>
-        </w:rPr>
-      </w:pPr>
-      <w:r>
-        <w:rPr>
-          <w:rStyle w:val="markedcontent"/>
+      </w:pPr>
+      <w:r>
+        <w:rPr>
           <w:rtl w:val="0"/>
           <w:lang w:val="ru-RU"/>
         </w:rPr>
@@ -1259,21 +1129,14 @@
     <w:p>
       <w:pPr>
         <w:pStyle w:val="Код"/>
-        <w:rPr>
-          <w:rStyle w:val="markedcontent"/>
-        </w:rPr>
-      </w:pPr>
-    </w:p>
-    <w:p>
-      <w:pPr>
-        <w:pStyle w:val="Код"/>
-        <w:rPr>
-          <w:rStyle w:val="markedcontent"/>
-        </w:rPr>
-      </w:pPr>
-      <w:r>
-        <w:rPr>
-          <w:rStyle w:val="markedcontent"/>
+      </w:pPr>
+    </w:p>
+    <w:p>
+      <w:pPr>
+        <w:pStyle w:val="Код"/>
+      </w:pPr>
+      <w:r>
+        <w:rPr>
           <w:rtl w:val="0"/>
           <w:lang w:val="ru-RU"/>
         </w:rPr>
@@ -1281,7 +1144,6 @@
       </w:r>
       <w:r>
         <w:rPr>
-          <w:rStyle w:val="markedcontent"/>
           <w:rtl w:val="0"/>
           <w:lang w:val="ru-RU"/>
         </w:rPr>
@@ -1289,7 +1151,6 @@
       </w:r>
       <w:r>
         <w:rPr>
-          <w:rStyle w:val="markedcontent"/>
           <w:rtl w:val="0"/>
           <w:lang w:val="ru-RU"/>
         </w:rPr>
@@ -1297,7 +1158,6 @@
       </w:r>
       <w:r>
         <w:rPr>
-          <w:rStyle w:val="markedcontent"/>
           <w:rtl w:val="0"/>
           <w:lang w:val="ru-RU"/>
         </w:rPr>
@@ -1305,7 +1165,6 @@
       </w:r>
       <w:r>
         <w:rPr>
-          <w:rStyle w:val="markedcontent"/>
           <w:rtl w:val="0"/>
           <w:lang w:val="ru-RU"/>
         </w:rPr>
@@ -1315,13 +1174,9 @@
     <w:p>
       <w:pPr>
         <w:pStyle w:val="Код"/>
-        <w:rPr>
-          <w:rStyle w:val="markedcontent"/>
-        </w:rPr>
-      </w:pPr>
-      <w:r>
-        <w:rPr>
-          <w:rStyle w:val="markedcontent"/>
+      </w:pPr>
+      <w:r>
+        <w:rPr>
           <w:rtl w:val="0"/>
           <w:lang w:val="ru-RU"/>
         </w:rPr>
@@ -1329,7 +1184,6 @@
       </w:r>
       <w:r>
         <w:rPr>
-          <w:rStyle w:val="markedcontent"/>
           <w:rtl w:val="0"/>
           <w:lang w:val="ru-RU"/>
         </w:rPr>
@@ -1337,7 +1191,6 @@
       </w:r>
       <w:r>
         <w:rPr>
-          <w:rStyle w:val="markedcontent"/>
           <w:rtl w:val="0"/>
           <w:lang w:val="ru-RU"/>
         </w:rPr>
@@ -1345,7 +1198,6 @@
       </w:r>
       <w:r>
         <w:rPr>
-          <w:rStyle w:val="markedcontent"/>
           <w:rtl w:val="0"/>
           <w:lang w:val="ru-RU"/>
         </w:rPr>
@@ -1353,7 +1205,6 @@
       </w:r>
       <w:r>
         <w:rPr>
-          <w:rStyle w:val="markedcontent"/>
           <w:rtl w:val="0"/>
           <w:lang w:val="ru-RU"/>
         </w:rPr>
@@ -1363,13 +1214,9 @@
     <w:p>
       <w:pPr>
         <w:pStyle w:val="Код"/>
-        <w:rPr>
-          <w:rStyle w:val="markedcontent"/>
-        </w:rPr>
-      </w:pPr>
-      <w:r>
-        <w:rPr>
-          <w:rStyle w:val="markedcontent"/>
+      </w:pPr>
+      <w:r>
+        <w:rPr>
           <w:rtl w:val="0"/>
           <w:lang w:val="ru-RU"/>
         </w:rPr>
@@ -1377,7 +1224,6 @@
       </w:r>
       <w:r>
         <w:rPr>
-          <w:rStyle w:val="markedcontent"/>
           <w:rtl w:val="0"/>
           <w:lang w:val="ru-RU"/>
         </w:rPr>
@@ -1385,7 +1231,6 @@
       </w:r>
       <w:r>
         <w:rPr>
-          <w:rStyle w:val="markedcontent"/>
           <w:rtl w:val="0"/>
           <w:lang w:val="ru-RU"/>
         </w:rPr>
@@ -1393,7 +1238,6 @@
       </w:r>
       <w:r>
         <w:rPr>
-          <w:rStyle w:val="markedcontent"/>
           <w:rtl w:val="0"/>
           <w:lang w:val="ru-RU"/>
         </w:rPr>
@@ -1401,7 +1245,6 @@
       </w:r>
       <w:r>
         <w:rPr>
-          <w:rStyle w:val="markedcontent"/>
           <w:rtl w:val="0"/>
           <w:lang w:val="ru-RU"/>
         </w:rPr>
@@ -1411,21 +1254,14 @@
     <w:p>
       <w:pPr>
         <w:pStyle w:val="Код"/>
-        <w:rPr>
-          <w:rStyle w:val="markedcontent"/>
-        </w:rPr>
-      </w:pPr>
-    </w:p>
-    <w:p>
-      <w:pPr>
-        <w:pStyle w:val="Код"/>
-        <w:rPr>
-          <w:rStyle w:val="markedcontent"/>
-        </w:rPr>
-      </w:pPr>
-      <w:r>
-        <w:rPr>
-          <w:rStyle w:val="markedcontent"/>
+      </w:pPr>
+    </w:p>
+    <w:p>
+      <w:pPr>
+        <w:pStyle w:val="Код"/>
+      </w:pPr>
+      <w:r>
+        <w:rPr>
           <w:rtl w:val="0"/>
           <w:lang w:val="ru-RU"/>
         </w:rPr>
@@ -1435,13 +1271,9 @@
     <w:p>
       <w:pPr>
         <w:pStyle w:val="Код"/>
-        <w:rPr>
-          <w:rStyle w:val="markedcontent"/>
-        </w:rPr>
-      </w:pPr>
-      <w:r>
-        <w:rPr>
-          <w:rStyle w:val="markedcontent"/>
+      </w:pPr>
+      <w:r>
+        <w:rPr>
           <w:rtl w:val="0"/>
           <w:lang w:val="ru-RU"/>
         </w:rPr>
@@ -1451,21 +1283,14 @@
     <w:p>
       <w:pPr>
         <w:pStyle w:val="Код"/>
-        <w:rPr>
-          <w:rStyle w:val="markedcontent"/>
-        </w:rPr>
-      </w:pPr>
-    </w:p>
-    <w:p>
-      <w:pPr>
-        <w:pStyle w:val="Код"/>
-        <w:rPr>
-          <w:rStyle w:val="markedcontent"/>
-        </w:rPr>
-      </w:pPr>
-      <w:r>
-        <w:rPr>
-          <w:rStyle w:val="markedcontent"/>
+      </w:pPr>
+    </w:p>
+    <w:p>
+      <w:pPr>
+        <w:pStyle w:val="Код"/>
+      </w:pPr>
+      <w:r>
+        <w:rPr>
           <w:rtl w:val="0"/>
           <w:lang w:val="ru-RU"/>
         </w:rPr>
@@ -1475,13 +1300,9 @@
     <w:p>
       <w:pPr>
         <w:pStyle w:val="Код"/>
-        <w:rPr>
-          <w:rStyle w:val="markedcontent"/>
-        </w:rPr>
-      </w:pPr>
-      <w:r>
-        <w:rPr>
-          <w:rStyle w:val="markedcontent"/>
+      </w:pPr>
+      <w:r>
+        <w:rPr>
           <w:rtl w:val="0"/>
           <w:lang w:val="ru-RU"/>
         </w:rPr>
@@ -1491,13 +1312,9 @@
     <w:p>
       <w:pPr>
         <w:pStyle w:val="Код"/>
-        <w:rPr>
-          <w:rStyle w:val="markedcontent"/>
-        </w:rPr>
-      </w:pPr>
-      <w:r>
-        <w:rPr>
-          <w:rStyle w:val="markedcontent"/>
+      </w:pPr>
+      <w:r>
+        <w:rPr>
           <w:rtl w:val="0"/>
           <w:lang w:val="ru-RU"/>
         </w:rPr>
@@ -1507,13 +1324,9 @@
     <w:p>
       <w:pPr>
         <w:pStyle w:val="Код"/>
-        <w:rPr>
-          <w:rStyle w:val="markedcontent"/>
-        </w:rPr>
-      </w:pPr>
-      <w:r>
-        <w:rPr>
-          <w:rStyle w:val="markedcontent"/>
+      </w:pPr>
+      <w:r>
+        <w:rPr>
           <w:rtl w:val="0"/>
           <w:lang w:val="ru-RU"/>
         </w:rPr>
@@ -1523,21 +1336,14 @@
     <w:p>
       <w:pPr>
         <w:pStyle w:val="Код"/>
-        <w:rPr>
-          <w:rStyle w:val="markedcontent"/>
-        </w:rPr>
-      </w:pPr>
-    </w:p>
-    <w:p>
-      <w:pPr>
-        <w:pStyle w:val="Код"/>
-        <w:rPr>
-          <w:rStyle w:val="markedcontent"/>
-        </w:rPr>
-      </w:pPr>
-      <w:r>
-        <w:rPr>
-          <w:rStyle w:val="markedcontent"/>
+      </w:pPr>
+    </w:p>
+    <w:p>
+      <w:pPr>
+        <w:pStyle w:val="Код"/>
+      </w:pPr>
+      <w:r>
+        <w:rPr>
           <w:rtl w:val="0"/>
           <w:lang w:val="ru-RU"/>
         </w:rPr>
@@ -1547,21 +1353,14 @@
     <w:p>
       <w:pPr>
         <w:pStyle w:val="Код"/>
-        <w:rPr>
-          <w:rStyle w:val="markedcontent"/>
-        </w:rPr>
-      </w:pPr>
-    </w:p>
-    <w:p>
-      <w:pPr>
-        <w:pStyle w:val="Код"/>
-        <w:rPr>
-          <w:rStyle w:val="markedcontent"/>
-        </w:rPr>
-      </w:pPr>
-      <w:r>
-        <w:rPr>
-          <w:rStyle w:val="markedcontent"/>
+      </w:pPr>
+    </w:p>
+    <w:p>
+      <w:pPr>
+        <w:pStyle w:val="Код"/>
+      </w:pPr>
+      <w:r>
+        <w:rPr>
           <w:rtl w:val="0"/>
           <w:lang w:val="ru-RU"/>
         </w:rPr>
@@ -1569,7 +1368,6 @@
       </w:r>
       <w:r>
         <w:rPr>
-          <w:rStyle w:val="markedcontent"/>
           <w:rtl w:val="0"/>
           <w:lang w:val="ru-RU"/>
         </w:rPr>
@@ -1577,7 +1375,6 @@
       </w:r>
       <w:r>
         <w:rPr>
-          <w:rStyle w:val="markedcontent"/>
           <w:rtl w:val="0"/>
           <w:lang w:val="ru-RU"/>
         </w:rPr>
@@ -1587,21 +1384,14 @@
     <w:p>
       <w:pPr>
         <w:pStyle w:val="Код"/>
-        <w:rPr>
-          <w:rStyle w:val="markedcontent"/>
-        </w:rPr>
-      </w:pPr>
-    </w:p>
-    <w:p>
-      <w:pPr>
-        <w:pStyle w:val="Код"/>
-        <w:rPr>
-          <w:rStyle w:val="markedcontent"/>
-        </w:rPr>
-      </w:pPr>
-      <w:r>
-        <w:rPr>
-          <w:rStyle w:val="markedcontent"/>
+      </w:pPr>
+    </w:p>
+    <w:p>
+      <w:pPr>
+        <w:pStyle w:val="Код"/>
+      </w:pPr>
+      <w:r>
+        <w:rPr>
           <w:rtl w:val="0"/>
           <w:lang w:val="ru-RU"/>
         </w:rPr>
@@ -1611,13 +1401,9 @@
     <w:p>
       <w:pPr>
         <w:pStyle w:val="Код"/>
-        <w:rPr>
-          <w:rStyle w:val="markedcontent"/>
-        </w:rPr>
-      </w:pPr>
-      <w:r>
-        <w:rPr>
-          <w:rStyle w:val="markedcontent"/>
+      </w:pPr>
+      <w:r>
+        <w:rPr>
           <w:rtl w:val="0"/>
           <w:lang w:val="ru-RU"/>
         </w:rPr>
@@ -1640,21 +1426,17 @@
       </w:pPr>
       <w:r>
         <w:rPr>
-          <w:rStyle w:val="markedcontent"/>
           <w:rtl w:val="0"/>
           <w:lang w:val="ru-RU"/>
         </w:rPr>
         <w:t>Результат работы программы</w:t>
       </w:r>
       <w:r>
-        <w:rPr>
-          <w:rStyle w:val="markedcontent"/>
-        </w:rPr>
         <w:drawing xmlns:a="http://schemas.openxmlformats.org/drawingml/2006/main">
           <wp:anchor distT="152400" distB="152400" distL="152400" distR="152400" simplePos="0" relativeHeight="251660288" behindDoc="0" locked="0" layoutInCell="1" allowOverlap="1">
             <wp:simplePos x="0" y="0"/>
-            <wp:positionH relativeFrom="margin">
-              <wp:posOffset>139064</wp:posOffset>
+            <wp:positionH relativeFrom="page">
+              <wp:posOffset>1219199</wp:posOffset>
             </wp:positionH>
             <wp:positionV relativeFrom="line">
               <wp:posOffset>327659</wp:posOffset>
@@ -1714,11 +1496,6 @@
       <w:pPr>
         <w:pStyle w:val="Отчет"/>
       </w:pPr>
-    </w:p>
-    <w:p>
-      <w:pPr>
-        <w:pStyle w:val="Рисунок"/>
-      </w:pPr>
       <w:r/>
     </w:p>
     <w:sectPr>
@@ -1747,35 +1524,21 @@
       <w:jc w:val="right"/>
     </w:pPr>
     <w:r>
-      <w:rPr>
-        <w:rtl w:val="0"/>
-      </w:rPr>
+      <w:rPr/>
       <w:fldChar w:fldCharType="begin" w:fldLock="0"/>
     </w:r>
     <w:r>
-      <w:rPr>
-        <w:rtl w:val="0"/>
-      </w:rPr>
       <w:instrText xml:space="preserve"> PAGE </w:instrText>
     </w:r>
     <w:r>
-      <w:rPr>
-        <w:rtl w:val="0"/>
-      </w:rPr>
+      <w:rPr/>
       <w:fldChar w:fldCharType="separate" w:fldLock="0"/>
     </w:r>
+    <w:r/>
     <w:r>
-      <w:rPr>
-        <w:rtl w:val="0"/>
-      </w:rPr>
-    </w:r>
-    <w:r>
-      <w:rPr>
-        <w:rtl w:val="0"/>
-      </w:rPr>
+      <w:rPr/>
       <w:fldChar w:fldCharType="end" w:fldLock="0"/>
     </w:r>
-    <w:r/>
   </w:p>
 </w:ftr>
 </file>
@@ -2064,12 +1827,6 @@
       </w14:textFill>
     </w:rPr>
   </w:style>
-  <w:style w:type="character" w:styleId="markedcontent">
-    <w:name w:val="markedcontent"/>
-    <w:rPr>
-      <w:lang w:val="ru-RU"/>
-    </w:rPr>
-  </w:style>
   <w:style w:type="paragraph" w:styleId="Заголовок A">
     <w:name w:val="Заголовок A"/>
     <w:next w:val="Отчет"/>
@@ -2114,6 +1871,12 @@
       </w14:textFill>
     </w:rPr>
   </w:style>
+  <w:style w:type="character" w:styleId="markedcontent">
+    <w:name w:val="markedcontent"/>
+    <w:rPr>
+      <w:lang w:val="ru-RU"/>
+    </w:rPr>
+  </w:style>
   <w:style w:type="paragraph" w:styleId="Код">
     <w:name w:val="Код"/>
     <w:next w:val="Код"/>
@@ -2147,50 +1910,6 @@
       <w:position w:val="0"/>
       <w:sz w:val="20"/>
       <w:szCs w:val="20"/>
-      <w:u w:val="none" w:color="000000"/>
-      <w:shd w:val="nil" w:color="auto" w:fill="auto"/>
-      <w:vertAlign w:val="baseline"/>
-      <w:lang w:val="ru-RU"/>
-      <w14:textFill>
-        <w14:solidFill>
-          <w14:srgbClr w14:val="000000"/>
-        </w14:solidFill>
-      </w14:textFill>
-    </w:rPr>
-  </w:style>
-  <w:style w:type="paragraph" w:styleId="Рисунок">
-    <w:name w:val="Рисунок"/>
-    <w:next w:val="Рисунок"/>
-    <w:pPr>
-      <w:keepNext w:val="0"/>
-      <w:keepLines w:val="0"/>
-      <w:pageBreakBefore w:val="0"/>
-      <w:widowControl w:val="1"/>
-      <w:shd w:val="clear" w:color="auto" w:fill="auto"/>
-      <w:suppressAutoHyphens w:val="0"/>
-      <w:bidi w:val="0"/>
-      <w:spacing w:before="0" w:after="160" w:line="240" w:lineRule="auto"/>
-      <w:ind w:left="0" w:right="0" w:firstLine="0"/>
-      <w:jc w:val="center"/>
-      <w:outlineLvl w:val="9"/>
-    </w:pPr>
-    <w:rPr>
-      <w:rFonts w:ascii="Times New Roman" w:cs="Times New Roman" w:hAnsi="Times New Roman" w:eastAsia="Times New Roman"/>
-      <w:b w:val="0"/>
-      <w:bCs w:val="0"/>
-      <w:i w:val="0"/>
-      <w:iCs w:val="0"/>
-      <w:caps w:val="0"/>
-      <w:smallCaps w:val="0"/>
-      <w:strike w:val="0"/>
-      <w:dstrike w:val="0"/>
-      <w:outline w:val="0"/>
-      <w:color w:val="000000"/>
-      <w:spacing w:val="0"/>
-      <w:kern w:val="0"/>
-      <w:position w:val="0"/>
-      <w:sz w:val="28"/>
-      <w:szCs w:val="28"/>
       <w:u w:val="none" w:color="000000"/>
       <w:shd w:val="nil" w:color="auto" w:fill="auto"/>
       <w:vertAlign w:val="baseline"/>
@@ -2350,9 +2069,9 @@
         </a:effectStyle>
         <a:effectStyle>
           <a:effectLst>
-            <a:outerShdw sx="100000" sy="100000" kx="0" ky="0" algn="b" rotWithShape="0" blurRad="38100" dist="20000" dir="5400000">
+            <a:outerShdw sx="100000" sy="100000" kx="0" ky="0" algn="b" rotWithShape="0" blurRad="38100" dist="23000" dir="5400000">
               <a:srgbClr val="000000">
-                <a:alpha val="38000"/>
+                <a:alpha val="35000"/>
               </a:srgbClr>
             </a:outerShdw>
           </a:effectLst>
@@ -2432,7 +2151,7 @@
         </a:effectLst>
         <a:sp3d/>
       </a:spPr>
-      <a:bodyPr rot="0" spcFirstLastPara="1" vertOverflow="overflow" horzOverflow="overflow" vert="horz" wrap="square" lIns="45719" tIns="45719" rIns="45719" bIns="45719" numCol="1" spcCol="38100" rtlCol="0" anchor="ctr" upright="0">
+      <a:bodyPr rot="0" spcFirstLastPara="1" vertOverflow="overflow" horzOverflow="overflow" vert="horz" wrap="square" lIns="45718" tIns="45718" rIns="45718" bIns="45718" numCol="1" spcCol="38100" rtlCol="0" anchor="ctr" upright="0">
         <a:spAutoFit/>
       </a:bodyPr>
       <a:lstStyle>
@@ -2460,10 +2179,10 @@
             </a:solidFill>
             <a:effectLst/>
             <a:uFillTx/>
-            <a:latin typeface="Calibri"/>
-            <a:ea typeface="Calibri"/>
-            <a:cs typeface="Calibri"/>
-            <a:sym typeface="Calibri"/>
+            <a:latin typeface="+mn-lt"/>
+            <a:ea typeface="+mn-ea"/>
+            <a:cs typeface="+mn-cs"/>
+            <a:sym typeface="Helvetica Neue"/>
           </a:defRPr>
         </a:defPPr>
         <a:lvl1pPr marL="0" marR="0" indent="0" algn="l" defTabSz="914400" rtl="0" fontAlgn="auto" latinLnBrk="1" hangingPunct="0">
@@ -2719,9 +2438,9 @@
           <a:round/>
         </a:ln>
         <a:effectLst>
-          <a:outerShdw sx="100000" sy="100000" kx="0" ky="0" algn="b" rotWithShape="0" blurRad="38100" dist="20000" dir="5400000">
+          <a:outerShdw sx="100000" sy="100000" kx="0" ky="0" algn="b" rotWithShape="0" blurRad="38100" dist="23000" dir="5400000">
             <a:srgbClr val="000000">
-              <a:alpha val="38000"/>
+              <a:alpha val="35000"/>
             </a:srgbClr>
           </a:outerShdw>
         </a:effectLst>
@@ -3009,7 +2728,7 @@
         <a:effectLst/>
         <a:sp3d/>
       </a:spPr>
-      <a:bodyPr rot="0" spcFirstLastPara="1" vertOverflow="overflow" horzOverflow="overflow" vert="horz" wrap="square" lIns="45719" tIns="45719" rIns="45719" bIns="45719" numCol="1" spcCol="38100" rtlCol="0" anchor="t" upright="0">
+      <a:bodyPr rot="0" spcFirstLastPara="1" vertOverflow="overflow" horzOverflow="overflow" vert="horz" wrap="square" lIns="45718" tIns="45718" rIns="45718" bIns="45718" numCol="1" spcCol="38100" rtlCol="0" anchor="t" upright="0">
         <a:spAutoFit/>
       </a:bodyPr>
       <a:lstStyle>
@@ -3037,10 +2756,10 @@
             </a:solidFill>
             <a:effectLst/>
             <a:uFillTx/>
-            <a:latin typeface="Calibri"/>
-            <a:ea typeface="Calibri"/>
-            <a:cs typeface="Calibri"/>
-            <a:sym typeface="Calibri"/>
+            <a:latin typeface="+mn-lt"/>
+            <a:ea typeface="+mn-ea"/>
+            <a:cs typeface="+mn-cs"/>
+            <a:sym typeface="Helvetica Neue"/>
           </a:defRPr>
         </a:defPPr>
         <a:lvl1pPr marL="0" marR="0" indent="0" algn="l" defTabSz="914400" rtl="0" fontAlgn="auto" latinLnBrk="1" hangingPunct="0">

</xml_diff>